<commit_message>
upload Requisitos/CSU08 - Manter Unidades Residenciais.docx
</commit_message>
<xml_diff>
--- a/Requisitos/CSU08 - Manter Unidades Residenciais.docx
+++ b/Requisitos/CSU08 - Manter Unidades Residenciais.docx
@@ -326,14 +326,23 @@
                 <w:sz w:val="28"/>
                 <w:szCs w:val="28"/>
               </w:rPr>
-              <w:t xml:space="preserve"> Usu</w:t>
-            </w:r>
+              <w:t xml:space="preserve"> </w:t>
+            </w:r>
+            <w:proofErr w:type="spellStart"/>
             <w:r>
               <w:rPr>
                 <w:color w:val="FF0000"/>
                 <w:sz w:val="28"/>
                 <w:szCs w:val="28"/>
               </w:rPr>
+              <w:t>Usu</w:t>
+            </w:r>
+            <w:r>
+              <w:rPr>
+                <w:color w:val="FF0000"/>
+                <w:sz w:val="28"/>
+                <w:szCs w:val="28"/>
+              </w:rPr>
               <w:t>a</w:t>
             </w:r>
             <w:r>
@@ -344,6 +353,7 @@
               </w:rPr>
               <w:t>rio</w:t>
             </w:r>
+            <w:proofErr w:type="spellEnd"/>
             <w:r>
               <w:rPr>
                 <w:sz w:val="28"/>
@@ -999,55 +1009,25 @@
                 <w:sz w:val="28"/>
                 <w:szCs w:val="28"/>
               </w:rPr>
-              <w:t xml:space="preserve">O ator pressiona o </w:t>
-            </w:r>
-            <w:r>
-              <w:rPr>
-                <w:color w:val="000000" w:themeColor="text1"/>
-                <w:sz w:val="28"/>
-                <w:szCs w:val="28"/>
-              </w:rPr>
-              <w:t xml:space="preserve">botão morador </w:t>
-            </w:r>
-            <w:r>
-              <w:rPr>
-                <w:color w:val="000000" w:themeColor="text1"/>
-                <w:sz w:val="28"/>
-                <w:szCs w:val="28"/>
-              </w:rPr>
-              <w:t>(</w:t>
-            </w:r>
-            <w:r>
-              <w:rPr>
-                <w:color w:val="FF0000"/>
-                <w:sz w:val="28"/>
-                <w:szCs w:val="28"/>
-              </w:rPr>
-              <w:t>Ver_Wireframe_</w:t>
-            </w:r>
-            <w:r>
-              <w:rPr>
-                <w:color w:val="FF0000"/>
-                <w:sz w:val="28"/>
-                <w:szCs w:val="28"/>
-              </w:rPr>
-              <w:t>0</w:t>
-            </w:r>
-            <w:r>
-              <w:rPr>
-                <w:color w:val="FF0000"/>
-                <w:sz w:val="28"/>
-                <w:szCs w:val="28"/>
-              </w:rPr>
-              <w:t>02</w:t>
-            </w:r>
-            <w:r>
-              <w:rPr>
-                <w:color w:val="000000" w:themeColor="text1"/>
-                <w:sz w:val="28"/>
-                <w:szCs w:val="28"/>
-              </w:rPr>
-              <w:t>).</w:t>
+              <w:t xml:space="preserve">O ator acessa a área de moradores e </w:t>
+            </w:r>
+            <w:r>
+              <w:rPr>
+                <w:b/>
+                <w:bCs/>
+                <w:color w:val="000000" w:themeColor="text1"/>
+                <w:sz w:val="28"/>
+                <w:szCs w:val="28"/>
+              </w:rPr>
+              <w:t>solicita o cadastro</w:t>
+            </w:r>
+            <w:r>
+              <w:rPr>
+                <w:color w:val="000000" w:themeColor="text1"/>
+                <w:sz w:val="28"/>
+                <w:szCs w:val="28"/>
+              </w:rPr>
+              <w:t xml:space="preserve"> de uma nova unidade (Ver_Wireframe_002, Ver_Wireframe_018).</w:t>
             </w:r>
           </w:p>
           <w:p>
@@ -1073,15 +1053,23 @@
                 <w:sz w:val="28"/>
                 <w:szCs w:val="28"/>
               </w:rPr>
-              <w:t>O ator pressiona o botão Nov</w:t>
-            </w:r>
-            <w:r>
-              <w:rPr>
-                <w:color w:val="000000" w:themeColor="text1"/>
-                <w:sz w:val="28"/>
-                <w:szCs w:val="28"/>
-              </w:rPr>
-              <w:t xml:space="preserve">a Unidade  </w:t>
+              <w:t xml:space="preserve">O sistema exibe formulário </w:t>
+            </w:r>
+            <w:r>
+              <w:rPr>
+                <w:color w:val="000000" w:themeColor="text1"/>
+                <w:sz w:val="28"/>
+                <w:szCs w:val="28"/>
+              </w:rPr>
+              <w:t>para ser preenchido</w:t>
+            </w:r>
+            <w:r>
+              <w:rPr>
+                <w:color w:val="000000" w:themeColor="text1"/>
+                <w:sz w:val="28"/>
+                <w:szCs w:val="28"/>
+              </w:rPr>
+              <w:t xml:space="preserve"> </w:t>
             </w:r>
             <w:r>
               <w:rPr>
@@ -1105,7 +1093,7 @@
                 <w:sz w:val="28"/>
                 <w:szCs w:val="28"/>
               </w:rPr>
-              <w:t>018</w:t>
+              <w:t>021</w:t>
             </w:r>
             <w:r>
               <w:rPr>
@@ -1139,55 +1127,23 @@
                 <w:sz w:val="28"/>
                 <w:szCs w:val="28"/>
               </w:rPr>
-              <w:t xml:space="preserve">O sistema exibe formulário </w:t>
-            </w:r>
-            <w:r>
-              <w:rPr>
-                <w:color w:val="000000" w:themeColor="text1"/>
-                <w:sz w:val="28"/>
-                <w:szCs w:val="28"/>
-              </w:rPr>
-              <w:t>para ser preenchido</w:t>
-            </w:r>
-            <w:r>
-              <w:rPr>
-                <w:color w:val="000000" w:themeColor="text1"/>
-                <w:sz w:val="28"/>
-                <w:szCs w:val="28"/>
-              </w:rPr>
-              <w:t xml:space="preserve"> </w:t>
-            </w:r>
-            <w:r>
-              <w:rPr>
-                <w:color w:val="000000" w:themeColor="text1"/>
-                <w:sz w:val="28"/>
-                <w:szCs w:val="28"/>
-              </w:rPr>
-              <w:t>(</w:t>
-            </w:r>
-            <w:r>
-              <w:rPr>
-                <w:color w:val="FF0000"/>
-                <w:sz w:val="28"/>
-                <w:szCs w:val="28"/>
-              </w:rPr>
-              <w:t>Ver_Wireframe_</w:t>
-            </w:r>
-            <w:r>
-              <w:rPr>
-                <w:color w:val="FF0000"/>
-                <w:sz w:val="28"/>
-                <w:szCs w:val="28"/>
-              </w:rPr>
-              <w:t>021</w:t>
-            </w:r>
-            <w:r>
-              <w:rPr>
-                <w:color w:val="000000" w:themeColor="text1"/>
-                <w:sz w:val="28"/>
-                <w:szCs w:val="28"/>
-              </w:rPr>
-              <w:t>).</w:t>
+              <w:t>O ator informa os dados da unidade</w:t>
+            </w:r>
+            <w:r>
+              <w:rPr>
+                <w:color w:val="000000" w:themeColor="text1"/>
+                <w:sz w:val="28"/>
+                <w:szCs w:val="28"/>
+              </w:rPr>
+              <w:t xml:space="preserve"> como Bloco/Edifício, número, </w:t>
+            </w:r>
+            <w:r>
+              <w:rPr>
+                <w:color w:val="000000" w:themeColor="text1"/>
+                <w:sz w:val="28"/>
+                <w:szCs w:val="28"/>
+              </w:rPr>
+              <w:t>situação.</w:t>
             </w:r>
           </w:p>
           <w:p>
@@ -1213,50 +1169,38 @@
                 <w:sz w:val="28"/>
                 <w:szCs w:val="28"/>
               </w:rPr>
-              <w:t>O ator informa os dados da unidade</w:t>
-            </w:r>
-            <w:r>
-              <w:rPr>
-                <w:color w:val="000000" w:themeColor="text1"/>
-                <w:sz w:val="28"/>
-                <w:szCs w:val="28"/>
-              </w:rPr>
-              <w:t xml:space="preserve"> como Bloco/Edifício, número, </w:t>
-            </w:r>
-            <w:r>
-              <w:rPr>
-                <w:color w:val="000000" w:themeColor="text1"/>
-                <w:sz w:val="28"/>
-                <w:szCs w:val="28"/>
-              </w:rPr>
-              <w:t>situação.</w:t>
-            </w:r>
-          </w:p>
-          <w:p>
-            <w:pPr>
-              <w:pStyle w:val="PargrafodaLista"/>
-              <w:numPr>
-                <w:ilvl w:val="0"/>
-                <w:numId w:val="4"/>
-              </w:numPr>
-              <w:tabs>
-                <w:tab w:val="num" w:pos="360"/>
-              </w:tabs>
-              <w:ind w:left="360"/>
-              <w:rPr>
-                <w:color w:val="000000" w:themeColor="text1"/>
-                <w:sz w:val="28"/>
-                <w:szCs w:val="28"/>
-              </w:rPr>
-            </w:pPr>
-            <w:r>
-              <w:rPr>
-                <w:color w:val="000000" w:themeColor="text1"/>
-                <w:sz w:val="28"/>
-                <w:szCs w:val="28"/>
-              </w:rPr>
-              <w:t>Ator atualiza os dados com novo cadastro.</w:t>
-            </w:r>
+              <w:t xml:space="preserve">O ator </w:t>
+            </w:r>
+            <w:r>
+              <w:rPr>
+                <w:b/>
+                <w:bCs/>
+                <w:color w:val="000000" w:themeColor="text1"/>
+                <w:sz w:val="28"/>
+                <w:szCs w:val="28"/>
+              </w:rPr>
+              <w:t xml:space="preserve">confirma o </w:t>
+            </w:r>
+            <w:proofErr w:type="spellStart"/>
+            <w:r>
+              <w:rPr>
+                <w:b/>
+                <w:bCs/>
+                <w:color w:val="000000" w:themeColor="text1"/>
+                <w:sz w:val="28"/>
+                <w:szCs w:val="28"/>
+              </w:rPr>
+              <w:t>cadastro</w:t>
+            </w:r>
+            <w:r>
+              <w:rPr>
+                <w:color w:val="000000" w:themeColor="text1"/>
+                <w:sz w:val="28"/>
+                <w:szCs w:val="28"/>
+              </w:rPr>
+              <w:t>.</w:t>
+            </w:r>
+            <w:proofErr w:type="spellEnd"/>
           </w:p>
           <w:p>
             <w:pPr>
@@ -1653,23 +1597,33 @@
                 <w:sz w:val="28"/>
                 <w:szCs w:val="28"/>
               </w:rPr>
-              <w:t xml:space="preserve">O sistema exibe </w:t>
-            </w:r>
-            <w:r>
-              <w:rPr>
-                <w:color w:val="000000" w:themeColor="text1"/>
-                <w:sz w:val="28"/>
-                <w:szCs w:val="28"/>
-              </w:rPr>
-              <w:t xml:space="preserve">com pop-up </w:t>
-            </w:r>
-            <w:r>
-              <w:rPr>
-                <w:color w:val="000000" w:themeColor="text1"/>
-                <w:sz w:val="28"/>
-                <w:szCs w:val="28"/>
-              </w:rPr>
-              <w:t>todas as informações da unidade: bloco, número</w:t>
+              <w:t xml:space="preserve">O sistema </w:t>
+            </w:r>
+            <w:r>
+              <w:rPr>
+                <w:b/>
+                <w:bCs/>
+                <w:color w:val="000000" w:themeColor="text1"/>
+                <w:sz w:val="28"/>
+                <w:szCs w:val="28"/>
+              </w:rPr>
+              <w:t>apresenta</w:t>
+            </w:r>
+            <w:r>
+              <w:rPr>
+                <w:color w:val="000000" w:themeColor="text1"/>
+                <w:sz w:val="28"/>
+                <w:szCs w:val="28"/>
+              </w:rPr>
+              <w:t xml:space="preserve"> todas as informações detalhadas da unidade</w:t>
+            </w:r>
+            <w:r>
+              <w:rPr>
+                <w:color w:val="000000" w:themeColor="text1"/>
+                <w:sz w:val="28"/>
+                <w:szCs w:val="28"/>
+              </w:rPr>
+              <w:t>: bloco, número</w:t>
             </w:r>
             <w:r>
               <w:rPr>
@@ -1978,23 +1932,25 @@
                 <w:sz w:val="28"/>
                 <w:szCs w:val="28"/>
               </w:rPr>
-              <w:t>O sistema exibe os dados da unidade e a mensagem</w:t>
-            </w:r>
-            <w:r>
-              <w:rPr>
-                <w:color w:val="000000" w:themeColor="text1"/>
-                <w:sz w:val="28"/>
-                <w:szCs w:val="28"/>
-              </w:rPr>
-              <w:t xml:space="preserve"> em pop-up</w:t>
-            </w:r>
-            <w:r>
-              <w:rPr>
-                <w:color w:val="000000" w:themeColor="text1"/>
-                <w:sz w:val="28"/>
-                <w:szCs w:val="28"/>
-              </w:rPr>
-              <w:t>: “Deseja realmente inativar esta unidade? Ela ficará indisponível para novos registros até ser reativada.”</w:t>
+              <w:t xml:space="preserve">O sistema apresenta os dados da unidade e </w:t>
+            </w:r>
+            <w:r>
+              <w:rPr>
+                <w:b/>
+                <w:bCs/>
+                <w:color w:val="000000" w:themeColor="text1"/>
+                <w:sz w:val="28"/>
+                <w:szCs w:val="28"/>
+              </w:rPr>
+              <w:t>solicita confirmação</w:t>
+            </w:r>
+            <w:r>
+              <w:rPr>
+                <w:color w:val="000000" w:themeColor="text1"/>
+                <w:sz w:val="28"/>
+                <w:szCs w:val="28"/>
+              </w:rPr>
+              <w:t xml:space="preserve"> da inativação.</w:t>
             </w:r>
           </w:p>
           <w:p>
@@ -2687,26 +2643,44 @@
               <w:ind w:left="360"/>
               <w:rPr>
                 <w:color w:val="000000" w:themeColor="text1"/>
-                <w:sz w:val="28"/>
-                <w:szCs w:val="28"/>
-              </w:rPr>
-            </w:pPr>
-            <w:r>
-              <w:rPr>
-                <w:color w:val="000000" w:themeColor="text1"/>
-                <w:sz w:val="28"/>
-                <w:szCs w:val="28"/>
-              </w:rPr>
-              <w:t xml:space="preserve">O ator altera </w:t>
-            </w:r>
-            <w:r>
-              <w:rPr>
-                <w:color w:val="000000" w:themeColor="text1"/>
-                <w:sz w:val="28"/>
-                <w:szCs w:val="28"/>
-              </w:rPr>
-              <w:t>o campo de status para o desejado.</w:t>
-            </w:r>
+              </w:rPr>
+            </w:pPr>
+            <w:r>
+              <w:rPr>
+                <w:color w:val="000000" w:themeColor="text1"/>
+                <w:sz w:val="28"/>
+                <w:szCs w:val="28"/>
+              </w:rPr>
+              <w:t xml:space="preserve">O ator </w:t>
+            </w:r>
+            <w:r>
+              <w:rPr>
+                <w:b/>
+                <w:bCs/>
+                <w:color w:val="000000" w:themeColor="text1"/>
+                <w:sz w:val="28"/>
+                <w:szCs w:val="28"/>
+              </w:rPr>
+              <w:t>seleciona o novo status</w:t>
+            </w:r>
+            <w:r>
+              <w:rPr>
+                <w:color w:val="000000" w:themeColor="text1"/>
+                <w:sz w:val="28"/>
+                <w:szCs w:val="28"/>
+              </w:rPr>
+              <w:t xml:space="preserve"> </w:t>
+            </w:r>
+            <w:proofErr w:type="spellStart"/>
+            <w:r>
+              <w:rPr>
+                <w:color w:val="000000" w:themeColor="text1"/>
+                <w:sz w:val="28"/>
+                <w:szCs w:val="28"/>
+              </w:rPr>
+              <w:t>desejado.</w:t>
+            </w:r>
+            <w:proofErr w:type="spellEnd"/>
           </w:p>
           <w:p>
             <w:pPr>
@@ -2726,16 +2700,36 @@
                 <w:sz w:val="28"/>
                 <w:szCs w:val="28"/>
               </w:rPr>
-              <w:t xml:space="preserve">Sistema </w:t>
-            </w:r>
-            <w:r>
-              <w:rPr>
-                <w:color w:val="000000" w:themeColor="text1"/>
-                <w:sz w:val="28"/>
-                <w:szCs w:val="28"/>
-              </w:rPr>
-              <w:t>faz a confirmação em pop-u</w:t>
-            </w:r>
+              <w:t xml:space="preserve">O sistema </w:t>
+            </w:r>
+            <w:r>
+              <w:rPr>
+                <w:b/>
+                <w:bCs/>
+                <w:color w:val="000000" w:themeColor="text1"/>
+                <w:sz w:val="28"/>
+                <w:szCs w:val="28"/>
+              </w:rPr>
+              <w:t>solicita a confirmação</w:t>
+            </w:r>
+            <w:r>
+              <w:rPr>
+                <w:color w:val="000000" w:themeColor="text1"/>
+                <w:sz w:val="28"/>
+                <w:szCs w:val="28"/>
+              </w:rPr>
+              <w:t xml:space="preserve"> da </w:t>
+            </w:r>
+            <w:proofErr w:type="spellStart"/>
+            <w:r>
+              <w:rPr>
+                <w:color w:val="000000" w:themeColor="text1"/>
+                <w:sz w:val="28"/>
+                <w:szCs w:val="28"/>
+              </w:rPr>
+              <w:t>alteração.</w:t>
+            </w:r>
+            <w:proofErr w:type="spellEnd"/>
           </w:p>
           <w:p>
             <w:pPr>

</xml_diff>